<commit_message>
[pre-merge] include style sheet and word templates for reference list
</commit_message>
<xml_diff>
--- a/utils/wordtemplate.docx
+++ b/utils/wordtemplate.docx
@@ -2830,16 +2830,19 @@
     <w:name w:val="Title"/>
     <w:basedOn w:val="Normal"/>
     <w:next w:val="BodyText"/>
+    <w:autoRedefine/>
     <w:qFormat/>
-    <w:rsid w:val="00B478C3"/>
+    <w:rsid w:val="00CB6545"/>
     <w:pPr>
       <w:keepNext/>
       <w:keepLines/>
       <w:spacing w:before="480" w:after="240"/>
     </w:pPr>
     <w:rPr>
-      <w:rFonts w:ascii="Times New Roman" w:eastAsiaTheme="majorEastAsia" w:hAnsi="Times New Roman" w:cstheme="majorBidi"/>
+      <w:rFonts w:asciiTheme="majorHAnsi" w:eastAsiaTheme="majorEastAsia" w:hAnsiTheme="majorHAnsi" w:cstheme="majorBidi"/>
+      <w:b/>
       <w:bCs/>
+      <w:sz w:val="40"/>
       <w:szCs w:val="36"/>
     </w:rPr>
   </w:style>
@@ -2861,41 +2864,48 @@
     <w:next w:val="BodyText"/>
     <w:autoRedefine/>
     <w:qFormat/>
-    <w:rsid w:val="001C49F8"/>
+    <w:rsid w:val="00CB6545"/>
     <w:pPr>
       <w:keepNext/>
       <w:keepLines/>
     </w:pPr>
     <w:rPr>
-      <w:rFonts w:ascii="Times New Roman" w:hAnsi="Times New Roman"/>
+      <w:rFonts w:asciiTheme="majorHAnsi" w:hAnsiTheme="majorHAnsi"/>
+      <w:b/>
+      <w:sz w:val="28"/>
     </w:rPr>
   </w:style>
   <w:style w:type="paragraph" w:styleId="Date">
     <w:name w:val="Date"/>
     <w:next w:val="BodyText"/>
+    <w:autoRedefine/>
     <w:qFormat/>
-    <w:rsid w:val="009C4BB8"/>
+    <w:rsid w:val="00CB6545"/>
     <w:pPr>
       <w:keepNext/>
       <w:keepLines/>
-      <w:jc w:val="center"/>
-    </w:pPr>
-    <w:rPr>
-      <w:rFonts w:ascii="Times New Roman" w:hAnsi="Times New Roman"/>
+    </w:pPr>
+    <w:rPr>
+      <w:rFonts w:asciiTheme="majorHAnsi" w:hAnsiTheme="majorHAnsi"/>
+      <w:sz w:val="28"/>
     </w:rPr>
   </w:style>
   <w:style w:type="paragraph" w:customStyle="1" w:styleId="Abstract">
     <w:name w:val="Abstract"/>
     <w:basedOn w:val="Normal"/>
     <w:next w:val="BodyText"/>
+    <w:autoRedefine/>
     <w:qFormat/>
+    <w:rsid w:val="00CB6545"/>
     <w:pPr>
       <w:keepNext/>
       <w:keepLines/>
       <w:spacing w:before="300" w:after="300"/>
     </w:pPr>
     <w:rPr>
-      <w:sz w:val="20"/>
+      <w:rFonts w:asciiTheme="majorHAnsi" w:hAnsiTheme="majorHAnsi"/>
+      <w:b/>
+      <w:sz w:val="28"/>
       <w:szCs w:val="20"/>
     </w:rPr>
   </w:style>

</xml_diff>